<commit_message>
exito en la referenciacion de figuras
</commit_message>
<xml_diff>
--- a/spectra/manuscript1.docx
+++ b/spectra/manuscript1.docx
@@ -118,7 +118,7 @@
       </w:r>
     </w:p>
     <w:bookmarkEnd w:id="21"/>
-    <w:bookmarkStart w:id="23" w:name="methods"/>
+    <w:bookmarkStart w:id="26" w:name="methods"/>
     <w:p>
       <w:pPr>
         <w:pStyle w:val="Ttulo1"/>
@@ -136,7 +136,7 @@
         <w:t xml:space="preserve">Methods</w:t>
       </w:r>
     </w:p>
-    <w:bookmarkStart w:id="22" w:name="statistical-analysis"/>
+    <w:bookmarkStart w:id="25" w:name="spectra-preprocessing"/>
     <w:p>
       <w:pPr>
         <w:pStyle w:val="Ttulo2"/>
@@ -151,27 +151,24 @@
         <w:tab/>
       </w:r>
       <w:r>
-        <w:t xml:space="preserve">Statistical analysis</w:t>
+        <w:t xml:space="preserve">Spectra preprocessing</w:t>
       </w:r>
     </w:p>
-    <w:bookmarkEnd w:id="22"/>
-    <w:bookmarkEnd w:id="23"/>
-    <w:bookmarkStart w:id="26" w:name="results-and-discussion"/>
     <w:p>
       <w:pPr>
-        <w:pStyle w:val="Ttulo1"/>
-      </w:pPr>
-      <w:r>
-        <w:rPr>
-          <w:rStyle w:val="SectionNumber"/>
-        </w:rPr>
-        <w:t xml:space="preserve">4</w:t>
-      </w:r>
-      <w:r>
-        <w:tab/>
-      </w:r>
-      <w:r>
-        <w:t xml:space="preserve">Results and discussion</w:t>
+        <w:pStyle w:val="FirstParagraph"/>
+      </w:pPr>
+      <w:r>
+        <w:t xml:space="preserve">The FTIR spectra of wheat samples with frequencies from 4000 cm-1 to 400 cm-1 is presented in figure</w:t>
+      </w:r>
+      <w:r>
+        <w:t xml:space="preserve"> </w:t>
+      </w:r>
+      <w:r>
+        <w:t xml:space="preserve">3.1</w:t>
+      </w:r>
+      <w:r>
+        <w:t xml:space="preserve">.</w:t>
       </w:r>
     </w:p>
     <w:p>
@@ -183,12 +180,159 @@
           <wp:inline>
             <wp:extent cx="4620126" cy="3696101"/>
             <wp:effectExtent b="0" l="0" r="0" t="0"/>
-            <wp:docPr descr="Figure 4.1: raw spectra of triplicated samples" title="" id="1" name="Picture"/>
+            <wp:docPr descr="Figure 3.1: raw spectra of triplicated samples" title="" id="1" name="Picture"/>
             <a:graphic>
               <a:graphicData uri="http://schemas.openxmlformats.org/drawingml/2006/picture">
                 <pic:pic>
                   <pic:nvPicPr>
                     <pic:cNvPr descr="manuscript1_files/figure-docx/raw-data-plot-1.png" id="0" name="Picture"/>
+                    <pic:cNvPicPr>
+                      <a:picLocks noChangeArrowheads="1" noChangeAspect="1"/>
+                    </pic:cNvPicPr>
+                  </pic:nvPicPr>
+                  <pic:blipFill>
+                    <a:blip r:embed="rId22"/>
+                    <a:stretch>
+                      <a:fillRect/>
+                    </a:stretch>
+                  </pic:blipFill>
+                  <pic:spPr bwMode="auto">
+                    <a:xfrm>
+                      <a:off x="0" y="0"/>
+                      <a:ext cx="4620126" cy="3696101"/>
+                    </a:xfrm>
+                    <a:prstGeom prst="rect">
+                      <a:avLst/>
+                    </a:prstGeom>
+                    <a:noFill/>
+                    <a:ln w="9525">
+                      <a:noFill/>
+                      <a:headEnd/>
+                      <a:tailEnd/>
+                    </a:ln>
+                  </pic:spPr>
+                </pic:pic>
+              </a:graphicData>
+            </a:graphic>
+          </wp:inline>
+        </w:drawing>
+      </w:r>
+    </w:p>
+    <w:p>
+      <w:pPr>
+        <w:pStyle w:val="ImageCaption"/>
+      </w:pPr>
+      <w:r>
+        <w:t xml:space="preserve">Figure 3.1: raw spectra of triplicated samples</w:t>
+      </w:r>
+    </w:p>
+    <w:p>
+      <w:pPr>
+        <w:pStyle w:val="BodyText"/>
+      </w:pPr>
+      <w:r>
+        <w:t xml:space="preserve">Due to a background correction procedure performed using the software of the spectrometer, there is noise information around 2400 cm -1, so the spectra was reduced to a region of interest between 1700 and 400 cm-1 which is presented in figure</w:t>
+      </w:r>
+      <w:r>
+        <w:t xml:space="preserve"> </w:t>
+      </w:r>
+      <w:r>
+        <w:t xml:space="preserve">3.2</w:t>
+      </w:r>
+      <w:r>
+        <w:t xml:space="preserve">.</w:t>
+      </w:r>
+    </w:p>
+    <w:p>
+      <w:pPr>
+        <w:pStyle w:val="CaptionedFigure"/>
+      </w:pPr>
+      <w:r>
+        <w:drawing>
+          <wp:inline>
+            <wp:extent cx="4620126" cy="3696101"/>
+            <wp:effectExtent b="0" l="0" r="0" t="0"/>
+            <wp:docPr descr="Figure 3.2: ROI spectra of triplicated samples" title="" id="1" name="Picture"/>
+            <a:graphic>
+              <a:graphicData uri="http://schemas.openxmlformats.org/drawingml/2006/picture">
+                <pic:pic>
+                  <pic:nvPicPr>
+                    <pic:cNvPr descr="manuscript1_files/figure-docx/ROI-plot-1.png" id="0" name="Picture"/>
+                    <pic:cNvPicPr>
+                      <a:picLocks noChangeArrowheads="1" noChangeAspect="1"/>
+                    </pic:cNvPicPr>
+                  </pic:nvPicPr>
+                  <pic:blipFill>
+                    <a:blip r:embed="rId23"/>
+                    <a:stretch>
+                      <a:fillRect/>
+                    </a:stretch>
+                  </pic:blipFill>
+                  <pic:spPr bwMode="auto">
+                    <a:xfrm>
+                      <a:off x="0" y="0"/>
+                      <a:ext cx="4620126" cy="3696101"/>
+                    </a:xfrm>
+                    <a:prstGeom prst="rect">
+                      <a:avLst/>
+                    </a:prstGeom>
+                    <a:noFill/>
+                    <a:ln w="9525">
+                      <a:noFill/>
+                      <a:headEnd/>
+                      <a:tailEnd/>
+                    </a:ln>
+                  </pic:spPr>
+                </pic:pic>
+              </a:graphicData>
+            </a:graphic>
+          </wp:inline>
+        </w:drawing>
+      </w:r>
+    </w:p>
+    <w:p>
+      <w:pPr>
+        <w:pStyle w:val="ImageCaption"/>
+      </w:pPr>
+      <w:r>
+        <w:t xml:space="preserve">Figure 3.2: ROI spectra of triplicated samples</w:t>
+      </w:r>
+    </w:p>
+    <w:p>
+      <w:pPr>
+        <w:pStyle w:val="BodyText"/>
+      </w:pPr>
+      <w:r>
+        <w:t xml:space="preserve">Three measurements were done for each sample and the calculation of the mean at each wave number was calculated. figure</w:t>
+      </w:r>
+      <w:r>
+        <w:t xml:space="preserve"> </w:t>
+      </w:r>
+      <w:r>
+        <w:t xml:space="preserve">3.3</w:t>
+      </w:r>
+      <w:r>
+        <w:t xml:space="preserve"> </w:t>
+      </w:r>
+      <w:r>
+        <w:t xml:space="preserve">shows the results</w:t>
+      </w:r>
+    </w:p>
+    <w:p>
+      <w:pPr>
+        <w:pStyle w:val="CaptionedFigure"/>
+      </w:pPr>
+      <w:r>
+        <w:drawing>
+          <wp:inline>
+            <wp:extent cx="4620126" cy="3696101"/>
+            <wp:effectExtent b="0" l="0" r="0" t="0"/>
+            <wp:docPr descr="Figure 3.3: Calculated mean spectra" title="" id="1" name="Picture"/>
+            <a:graphic>
+              <a:graphicData uri="http://schemas.openxmlformats.org/drawingml/2006/picture">
+                <pic:pic>
+                  <pic:nvPicPr>
+                    <pic:cNvPr descr="manuscript1_files/figure-docx/mean-plot-1.png" id="0" name="Picture"/>
                     <pic:cNvPicPr>
                       <a:picLocks noChangeArrowheads="1" noChangeAspect="1"/>
                     </pic:cNvPicPr>
@@ -226,7 +370,7 @@
         <w:pStyle w:val="ImageCaption"/>
       </w:pPr>
       <w:r>
-        <w:t xml:space="preserve">Figure 4.1: raw spectra of triplicated samples</w:t>
+        <w:t xml:space="preserve">Figure 3.3: Calculated mean spectra</w:t>
       </w:r>
     </w:p>
     <w:p>
@@ -234,75 +378,49 @@
         <w:pStyle w:val="BodyText"/>
       </w:pPr>
       <w:r>
-        <w:t xml:space="preserve">the spectra recorded from 4000 to 400 cm-1 is reported in figure</w:t>
+        <w:t xml:space="preserve">The spectra contain spectral absorption information related to chemical content of wheat samples, and also information related to noise. Since several multivariate methods try to maximize the variability information given by the variables, the rubberband base-line correction method avaliable in the package</w:t>
       </w:r>
       <w:r>
         <w:t xml:space="preserve"> </w:t>
       </w:r>
       <w:r>
-        <w:t xml:space="preserve">4.1</w:t>
-      </w:r>
-      <w:r>
-        <w:t xml:space="preserve">. Due to a background correction procedure performed using the software of the spectrometer, there is noise information around 2400 cm -1, so we can reduce the spectra to a region of interest</w:t>
+        <w:t xml:space="preserve">‘</w:t>
+      </w:r>
+      <w:r>
+        <w:t xml:space="preserve">HyperSpec</w:t>
+      </w:r>
+      <w:r>
+        <w:t xml:space="preserve">’</w:t>
+      </w:r>
+      <w:r>
+        <w:t xml:space="preserve"> </w:t>
+      </w:r>
+      <w:r>
+        <w:t xml:space="preserve">from R was utilized to preprocess spectra. figure</w:t>
       </w:r>
     </w:p>
+    <w:bookmarkEnd w:id="25"/>
+    <w:bookmarkEnd w:id="26"/>
+    <w:bookmarkStart w:id="27" w:name="results-and-discussion"/>
     <w:p>
       <w:pPr>
-        <w:pStyle w:val="CaptionedFigure"/>
-      </w:pPr>
-      <w:r>
-        <w:drawing>
-          <wp:inline>
-            <wp:extent cx="4620126" cy="3696101"/>
-            <wp:effectExtent b="0" l="0" r="0" t="0"/>
-            <wp:docPr descr="Figure 4.2: ROI spectra of triplicated samples" title="" id="1" name="Picture"/>
-            <a:graphic>
-              <a:graphicData uri="http://schemas.openxmlformats.org/drawingml/2006/picture">
-                <pic:pic>
-                  <pic:nvPicPr>
-                    <pic:cNvPr descr="manuscript1_files/figure-docx/ROI-plot-1.png" id="0" name="Picture"/>
-                    <pic:cNvPicPr>
-                      <a:picLocks noChangeArrowheads="1" noChangeAspect="1"/>
-                    </pic:cNvPicPr>
-                  </pic:nvPicPr>
-                  <pic:blipFill>
-                    <a:blip r:embed="rId25"/>
-                    <a:stretch>
-                      <a:fillRect/>
-                    </a:stretch>
-                  </pic:blipFill>
-                  <pic:spPr bwMode="auto">
-                    <a:xfrm>
-                      <a:off x="0" y="0"/>
-                      <a:ext cx="4620126" cy="3696101"/>
-                    </a:xfrm>
-                    <a:prstGeom prst="rect">
-                      <a:avLst/>
-                    </a:prstGeom>
-                    <a:noFill/>
-                    <a:ln w="9525">
-                      <a:noFill/>
-                      <a:headEnd/>
-                      <a:tailEnd/>
-                    </a:ln>
-                  </pic:spPr>
-                </pic:pic>
-              </a:graphicData>
-            </a:graphic>
-          </wp:inline>
-        </w:drawing>
+        <w:pStyle w:val="Ttulo1"/>
+      </w:pPr>
+      <w:r>
+        <w:rPr>
+          <w:rStyle w:val="SectionNumber"/>
+        </w:rPr>
+        <w:t xml:space="preserve">4</w:t>
+      </w:r>
+      <w:r>
+        <w:tab/>
+      </w:r>
+      <w:r>
+        <w:t xml:space="preserve">Results and discussion</w:t>
       </w:r>
     </w:p>
-    <w:p>
-      <w:pPr>
-        <w:pStyle w:val="ImageCaption"/>
-      </w:pPr>
-      <w:r>
-        <w:t xml:space="preserve">Figure 4.2: ROI spectra of triplicated samples</w:t>
-      </w:r>
-    </w:p>
-    <w:bookmarkEnd w:id="26"/>
-    <w:bookmarkStart w:id="27" w:name="conclussion"/>
+    <w:bookmarkEnd w:id="27"/>
+    <w:bookmarkStart w:id="28" w:name="conclusion"/>
     <w:p>
       <w:pPr>
         <w:pStyle w:val="Ttulo1"/>
@@ -317,11 +435,11 @@
         <w:tab/>
       </w:r>
       <w:r>
-        <w:t xml:space="preserve">Conclussion</w:t>
+        <w:t xml:space="preserve">Conclusion</w:t>
       </w:r>
     </w:p>
-    <w:bookmarkEnd w:id="27"/>
-    <w:bookmarkStart w:id="29" w:name="references"/>
+    <w:bookmarkEnd w:id="28"/>
+    <w:bookmarkStart w:id="30" w:name="references"/>
     <w:p>
       <w:pPr>
         <w:pStyle w:val="Ttulo1"/>
@@ -339,9 +457,9 @@
         <w:t xml:space="preserve">References</w:t>
       </w:r>
     </w:p>
-    <w:bookmarkStart w:id="28" w:name="refs"/>
-    <w:bookmarkEnd w:id="28"/>
+    <w:bookmarkStart w:id="29" w:name="refs"/>
     <w:bookmarkEnd w:id="29"/>
+    <w:bookmarkEnd w:id="30"/>
     <w:sectPr>
       <w:footerReference w:type="even" r:id="rId11"/>
       <w:footerReference w:type="default" r:id="rId10"/>

</xml_diff>

<commit_message>
añadimos una línea para incializar la posicion de los espectros en metadata
</commit_message>
<xml_diff>
--- a/spectra/manuscript1.docx
+++ b/spectra/manuscript1.docx
@@ -118,7 +118,7 @@
       </w:r>
     </w:p>
     <w:bookmarkEnd w:id="21"/>
-    <w:bookmarkStart w:id="26" w:name="methods"/>
+    <w:bookmarkStart w:id="27" w:name="methods"/>
     <w:p>
       <w:pPr>
         <w:pStyle w:val="Ttulo1"/>
@@ -136,7 +136,7 @@
         <w:t xml:space="preserve">Methods</w:t>
       </w:r>
     </w:p>
-    <w:bookmarkStart w:id="25" w:name="spectra-preprocessing"/>
+    <w:bookmarkStart w:id="26" w:name="spectra-preprocessing"/>
     <w:p>
       <w:pPr>
         <w:pStyle w:val="Ttulo2"/>
@@ -398,10 +398,77 @@
       <w:r>
         <w:t xml:space="preserve">from R was utilized to preprocess spectra. figure</w:t>
       </w:r>
+      <w:r>
+        <w:t xml:space="preserve"> </w:t>
+      </w:r>
+      <w:r>
+        <w:t xml:space="preserve">3.4</w:t>
+      </w:r>
+      <w:r>
+        <w:t xml:space="preserve"> </w:t>
+      </w:r>
+      <w:r>
+        <w:t xml:space="preserve">shows the results.</w:t>
+      </w:r>
     </w:p>
-    <w:bookmarkEnd w:id="25"/>
+    <w:p>
+      <w:pPr>
+        <w:pStyle w:val="CaptionedFigure"/>
+      </w:pPr>
+      <w:r>
+        <w:drawing>
+          <wp:inline>
+            <wp:extent cx="6184900" cy="1546225"/>
+            <wp:effectExtent b="0" l="0" r="0" t="0"/>
+            <wp:docPr descr="Figure 3.4: baseline corrected spectra" title="" id="1" name="Picture"/>
+            <a:graphic>
+              <a:graphicData uri="http://schemas.openxmlformats.org/drawingml/2006/picture">
+                <pic:pic>
+                  <pic:nvPicPr>
+                    <pic:cNvPr descr="baseline.png" id="0" name="Picture"/>
+                    <pic:cNvPicPr>
+                      <a:picLocks noChangeArrowheads="1" noChangeAspect="1"/>
+                    </pic:cNvPicPr>
+                  </pic:nvPicPr>
+                  <pic:blipFill>
+                    <a:blip r:embed="rId25"/>
+                    <a:stretch>
+                      <a:fillRect/>
+                    </a:stretch>
+                  </pic:blipFill>
+                  <pic:spPr bwMode="auto">
+                    <a:xfrm>
+                      <a:off x="0" y="0"/>
+                      <a:ext cx="6184900" cy="1546225"/>
+                    </a:xfrm>
+                    <a:prstGeom prst="rect">
+                      <a:avLst/>
+                    </a:prstGeom>
+                    <a:noFill/>
+                    <a:ln w="9525">
+                      <a:noFill/>
+                      <a:headEnd/>
+                      <a:tailEnd/>
+                    </a:ln>
+                  </pic:spPr>
+                </pic:pic>
+              </a:graphicData>
+            </a:graphic>
+          </wp:inline>
+        </w:drawing>
+      </w:r>
+    </w:p>
+    <w:p>
+      <w:pPr>
+        <w:pStyle w:val="ImageCaption"/>
+      </w:pPr>
+      <w:r>
+        <w:t xml:space="preserve">Figure 3.4: baseline corrected spectra</w:t>
+      </w:r>
+    </w:p>
     <w:bookmarkEnd w:id="26"/>
-    <w:bookmarkStart w:id="27" w:name="results-and-discussion"/>
+    <w:bookmarkEnd w:id="27"/>
+    <w:bookmarkStart w:id="28" w:name="results-and-discussion"/>
     <w:p>
       <w:pPr>
         <w:pStyle w:val="Ttulo1"/>
@@ -419,8 +486,8 @@
         <w:t xml:space="preserve">Results and discussion</w:t>
       </w:r>
     </w:p>
-    <w:bookmarkEnd w:id="27"/>
-    <w:bookmarkStart w:id="28" w:name="conclusion"/>
+    <w:bookmarkEnd w:id="28"/>
+    <w:bookmarkStart w:id="29" w:name="conclusion"/>
     <w:p>
       <w:pPr>
         <w:pStyle w:val="Ttulo1"/>
@@ -438,8 +505,8 @@
         <w:t xml:space="preserve">Conclusion</w:t>
       </w:r>
     </w:p>
-    <w:bookmarkEnd w:id="28"/>
-    <w:bookmarkStart w:id="30" w:name="references"/>
+    <w:bookmarkEnd w:id="29"/>
+    <w:bookmarkStart w:id="31" w:name="references"/>
     <w:p>
       <w:pPr>
         <w:pStyle w:val="Ttulo1"/>
@@ -457,9 +524,9 @@
         <w:t xml:space="preserve">References</w:t>
       </w:r>
     </w:p>
-    <w:bookmarkStart w:id="29" w:name="refs"/>
-    <w:bookmarkEnd w:id="29"/>
+    <w:bookmarkStart w:id="30" w:name="refs"/>
     <w:bookmarkEnd w:id="30"/>
+    <w:bookmarkEnd w:id="31"/>
     <w:sectPr>
       <w:footerReference w:type="even" r:id="rId11"/>
       <w:footerReference w:type="default" r:id="rId10"/>

</xml_diff>

<commit_message>
pasamos hclust al manuscrito
</commit_message>
<xml_diff>
--- a/spectra/manuscript1.docx
+++ b/spectra/manuscript1.docx
@@ -468,7 +468,7 @@
     </w:p>
     <w:bookmarkEnd w:id="26"/>
     <w:bookmarkEnd w:id="27"/>
-    <w:bookmarkStart w:id="28" w:name="results-and-discussion"/>
+    <w:bookmarkStart w:id="31" w:name="results-and-discussion"/>
     <w:p>
       <w:pPr>
         <w:pStyle w:val="Ttulo1"/>
@@ -486,8 +486,121 @@
         <w:t xml:space="preserve">Results and discussion</w:t>
       </w:r>
     </w:p>
-    <w:bookmarkEnd w:id="28"/>
-    <w:bookmarkStart w:id="29" w:name="conclusion"/>
+    <w:bookmarkStart w:id="30" w:name="exploratory-data-analysis"/>
+    <w:p>
+      <w:pPr>
+        <w:pStyle w:val="Ttulo2"/>
+      </w:pPr>
+      <w:r>
+        <w:rPr>
+          <w:rStyle w:val="SectionNumber"/>
+        </w:rPr>
+        <w:t xml:space="preserve">4.1</w:t>
+      </w:r>
+      <w:r>
+        <w:tab/>
+      </w:r>
+      <w:r>
+        <w:t xml:space="preserve">Exploratory data analysis</w:t>
+      </w:r>
+    </w:p>
+    <w:p>
+      <w:pPr>
+        <w:pStyle w:val="FirstParagraph"/>
+      </w:pPr>
+      <w:r>
+        <w:drawing>
+          <wp:inline>
+            <wp:extent cx="6184900" cy="1546225"/>
+            <wp:effectExtent b="0" l="0" r="0" t="0"/>
+            <wp:docPr descr="" title="" id="1" name="Picture"/>
+            <a:graphic>
+              <a:graphicData uri="http://schemas.openxmlformats.org/drawingml/2006/picture">
+                <pic:pic>
+                  <pic:nvPicPr>
+                    <pic:cNvPr descr="hclust1.png" id="0" name="Picture"/>
+                    <pic:cNvPicPr>
+                      <a:picLocks noChangeArrowheads="1" noChangeAspect="1"/>
+                    </pic:cNvPicPr>
+                  </pic:nvPicPr>
+                  <pic:blipFill>
+                    <a:blip r:embed="rId28"/>
+                    <a:stretch>
+                      <a:fillRect/>
+                    </a:stretch>
+                  </pic:blipFill>
+                  <pic:spPr bwMode="auto">
+                    <a:xfrm>
+                      <a:off x="0" y="0"/>
+                      <a:ext cx="6184900" cy="1546225"/>
+                    </a:xfrm>
+                    <a:prstGeom prst="rect">
+                      <a:avLst/>
+                    </a:prstGeom>
+                    <a:noFill/>
+                    <a:ln w="9525">
+                      <a:noFill/>
+                      <a:headEnd/>
+                      <a:tailEnd/>
+                    </a:ln>
+                  </pic:spPr>
+                </pic:pic>
+              </a:graphicData>
+            </a:graphic>
+          </wp:inline>
+        </w:drawing>
+      </w:r>
+    </w:p>
+    <w:p>
+      <w:pPr>
+        <w:pStyle w:val="BodyText"/>
+      </w:pPr>
+      <w:r>
+        <w:drawing>
+          <wp:inline>
+            <wp:extent cx="6184900" cy="3092450"/>
+            <wp:effectExtent b="0" l="0" r="0" t="0"/>
+            <wp:docPr descr="" title="" id="1" name="Picture"/>
+            <a:graphic>
+              <a:graphicData uri="http://schemas.openxmlformats.org/drawingml/2006/picture">
+                <pic:pic>
+                  <pic:nvPicPr>
+                    <pic:cNvPr descr="hkmeans.png" id="0" name="Picture"/>
+                    <pic:cNvPicPr>
+                      <a:picLocks noChangeArrowheads="1" noChangeAspect="1"/>
+                    </pic:cNvPicPr>
+                  </pic:nvPicPr>
+                  <pic:blipFill>
+                    <a:blip r:embed="rId29"/>
+                    <a:stretch>
+                      <a:fillRect/>
+                    </a:stretch>
+                  </pic:blipFill>
+                  <pic:spPr bwMode="auto">
+                    <a:xfrm>
+                      <a:off x="0" y="0"/>
+                      <a:ext cx="6184900" cy="3092450"/>
+                    </a:xfrm>
+                    <a:prstGeom prst="rect">
+                      <a:avLst/>
+                    </a:prstGeom>
+                    <a:noFill/>
+                    <a:ln w="9525">
+                      <a:noFill/>
+                      <a:headEnd/>
+                      <a:tailEnd/>
+                    </a:ln>
+                  </pic:spPr>
+                </pic:pic>
+              </a:graphicData>
+            </a:graphic>
+          </wp:inline>
+        </w:drawing>
+      </w:r>
+    </w:p>
+    <w:bookmarkEnd w:id="30"/>
+    <w:bookmarkEnd w:id="31"/>
+    <w:bookmarkStart w:id="32" w:name="conclusion"/>
     <w:p>
       <w:pPr>
         <w:pStyle w:val="Ttulo1"/>
@@ -505,8 +618,8 @@
         <w:t xml:space="preserve">Conclusion</w:t>
       </w:r>
     </w:p>
-    <w:bookmarkEnd w:id="29"/>
-    <w:bookmarkStart w:id="31" w:name="references"/>
+    <w:bookmarkEnd w:id="32"/>
+    <w:bookmarkStart w:id="34" w:name="references"/>
     <w:p>
       <w:pPr>
         <w:pStyle w:val="Ttulo1"/>
@@ -524,9 +637,9 @@
         <w:t xml:space="preserve">References</w:t>
       </w:r>
     </w:p>
-    <w:bookmarkStart w:id="30" w:name="refs"/>
-    <w:bookmarkEnd w:id="30"/>
-    <w:bookmarkEnd w:id="31"/>
+    <w:bookmarkStart w:id="33" w:name="refs"/>
+    <w:bookmarkEnd w:id="33"/>
+    <w:bookmarkEnd w:id="34"/>
     <w:sectPr>
       <w:footerReference w:type="even" r:id="rId11"/>
       <w:footerReference w:type="default" r:id="rId10"/>

</xml_diff>